<commit_message>
generación de reporte Word desde otra interfaz
</commit_message>
<xml_diff>
--- a/roles/generarWordProfesionalCarrera/Documento02.docx
+++ b/roles/generarWordProfesionalCarrera/Documento02.docx
@@ -109,7 +109,7 @@
           <w:rFonts w:ascii="Montserrat" w:eastAsia="Times New Roman" w:hAnsi="Montserrat" w:cs="Tahoma"/>
           <w:lang w:eastAsia="es-ES"/>
         </w:rPr>
-        <w:t xml:space="preserve"> FERNANDO</w:t>
+        <w:t xml:space="preserve"> MARIA FERNANDA</w:t>
       </w:r>
       <w:r>
         <w:rPr>
@@ -123,14 +123,14 @@
           <w:rFonts w:ascii="Montserrat" w:eastAsia="Times New Roman" w:hAnsi="Montserrat" w:cs="Tahoma"/>
           <w:lang w:eastAsia="es-ES"/>
         </w:rPr>
-        <w:t>BARBOSA</w:t>
+        <w:t>RODRIGUEZ</w:t>
       </w:r>
       <w:r>
         <w:rPr>
           <w:rFonts w:ascii="Montserrat" w:eastAsia="Times New Roman" w:hAnsi="Montserrat" w:cs="Tahoma"/>
           <w:lang w:eastAsia="es-ES"/>
         </w:rPr>
-        <w:t xml:space="preserve"> MARTIN</w:t>
+        <w:t xml:space="preserve"> BARRAZA</w:t>
       </w:r>
       <w:r>
         <w:t xml:space="preserve"> </w:t>
@@ -199,17 +199,7 @@
           <w:szCs w:val="24"/>
           <w:lang w:eastAsia="es-ES"/>
         </w:rPr>
-        <w:t>Lo anterior,  y con la finalidad de tramitar la autoriz</w:t>
-      </w:r>
-      <w:bookmarkStart w:id="0" w:name="_GoBack"/>
-      <w:bookmarkEnd w:id="0"/>
-      <w:r>
-        <w:rPr>
-          <w:rFonts w:ascii="Montserrat" w:eastAsia="Times New Roman" w:hAnsi="Montserrat" w:cs="Tahoma"/>
-          <w:szCs w:val="24"/>
-          <w:lang w:eastAsia="es-ES"/>
-        </w:rPr>
-        <w:t>ación de la Directora General de Recursos Humanos y Organización.</w:t>
+        <w:t>Lo anterior,  y con la finalidad de tramitar la autorización de la Directora General de Recursos Humanos y Organización.</w:t>
       </w:r>
     </w:p>
     <w:p>
@@ -789,8 +779,12 @@
       </w:r>
     </w:p>
     <w:sectPr>
-      <w:headerReference w:type="default" r:id="rId7"/>
-      <w:footerReference w:type="default" r:id="rId8"/>
+      <w:headerReference w:type="even" r:id="rId7"/>
+      <w:headerReference w:type="default" r:id="rId8"/>
+      <w:footerReference w:type="even" r:id="rId9"/>
+      <w:footerReference w:type="default" r:id="rId10"/>
+      <w:headerReference w:type="first" r:id="rId11"/>
+      <w:footerReference w:type="first" r:id="rId12"/>
       <w:pgSz w:w="12240" w:h="15840" w:code="1"/>
       <w:pgMar w:top="1769" w:right="1418" w:bottom="692" w:left="1418" w:header="1134" w:footer="0" w:gutter="0"/>
       <w:cols w:space="708"/>
@@ -830,6 +824,16 @@
   <w:p>
     <w:pPr>
       <w:pStyle w:val="Piedepgina"/>
+    </w:pPr>
+  </w:p>
+</w:ftr>
+</file>
+
+<file path=word/footer2.xml><?xml version="1.0" encoding="utf-8"?>
+<w:ftr xmlns:wpc="http://schemas.microsoft.com/office/word/2010/wordprocessingCanvas" xmlns:mc="http://schemas.openxmlformats.org/markup-compatibility/2006" xmlns:o="urn:schemas-microsoft-com:office:office" xmlns:r="http://schemas.openxmlformats.org/officeDocument/2006/relationships" xmlns:m="http://schemas.openxmlformats.org/officeDocument/2006/math" xmlns:v="urn:schemas-microsoft-com:vml" xmlns:wp14="http://schemas.microsoft.com/office/word/2010/wordprocessingDrawing" xmlns:wp="http://schemas.openxmlformats.org/drawingml/2006/wordprocessingDrawing" xmlns:w10="urn:schemas-microsoft-com:office:word" xmlns:w="http://schemas.openxmlformats.org/wordprocessingml/2006/main" xmlns:w14="http://schemas.microsoft.com/office/word/2010/wordml" xmlns:w15="http://schemas.microsoft.com/office/word/2012/wordml" xmlns:wpg="http://schemas.microsoft.com/office/word/2010/wordprocessingGroup" xmlns:wpi="http://schemas.microsoft.com/office/word/2010/wordprocessingInk" xmlns:wne="http://schemas.microsoft.com/office/word/2006/wordml" xmlns:wps="http://schemas.microsoft.com/office/word/2010/wordprocessingShape" mc:Ignorable="w14 w15 wp14">
+  <w:p>
+    <w:pPr>
+      <w:pStyle w:val="Piedepgina"/>
       <w:tabs>
         <w:tab w:val="clear" w:pos="8838"/>
         <w:tab w:val="right" w:pos="9356"/>
@@ -1286,6 +1290,16 @@
       <w:t></w:t>
     </w:r>
   </w:p>
+  <w:p>
+    <w:pPr>
+      <w:pStyle w:val="Piedepgina"/>
+    </w:pPr>
+  </w:p>
+</w:ftr>
+</file>
+
+<file path=word/footer3.xml><?xml version="1.0" encoding="utf-8"?>
+<w:ftr xmlns:wpc="http://schemas.microsoft.com/office/word/2010/wordprocessingCanvas" xmlns:mc="http://schemas.openxmlformats.org/markup-compatibility/2006" xmlns:o="urn:schemas-microsoft-com:office:office" xmlns:r="http://schemas.openxmlformats.org/officeDocument/2006/relationships" xmlns:m="http://schemas.openxmlformats.org/officeDocument/2006/math" xmlns:v="urn:schemas-microsoft-com:vml" xmlns:wp14="http://schemas.microsoft.com/office/word/2010/wordprocessingDrawing" xmlns:wp="http://schemas.openxmlformats.org/drawingml/2006/wordprocessingDrawing" xmlns:w10="urn:schemas-microsoft-com:office:word" xmlns:w="http://schemas.openxmlformats.org/wordprocessingml/2006/main" xmlns:w14="http://schemas.microsoft.com/office/word/2010/wordml" xmlns:w15="http://schemas.microsoft.com/office/word/2012/wordml" xmlns:wpg="http://schemas.microsoft.com/office/word/2010/wordprocessingGroup" xmlns:wpi="http://schemas.microsoft.com/office/word/2010/wordprocessingInk" xmlns:wne="http://schemas.microsoft.com/office/word/2006/wordml" xmlns:wps="http://schemas.microsoft.com/office/word/2010/wordprocessingShape" mc:Ignorable="w14 w15 wp14">
   <w:p>
     <w:pPr>
       <w:pStyle w:val="Piedepgina"/>
@@ -1320,6 +1334,16 @@
 </file>
 
 <file path=word/header1.xml><?xml version="1.0" encoding="utf-8"?>
+<w:hdr xmlns:wpc="http://schemas.microsoft.com/office/word/2010/wordprocessingCanvas" xmlns:mc="http://schemas.openxmlformats.org/markup-compatibility/2006" xmlns:o="urn:schemas-microsoft-com:office:office" xmlns:r="http://schemas.openxmlformats.org/officeDocument/2006/relationships" xmlns:m="http://schemas.openxmlformats.org/officeDocument/2006/math" xmlns:v="urn:schemas-microsoft-com:vml" xmlns:wp14="http://schemas.microsoft.com/office/word/2010/wordprocessingDrawing" xmlns:wp="http://schemas.openxmlformats.org/drawingml/2006/wordprocessingDrawing" xmlns:w10="urn:schemas-microsoft-com:office:word" xmlns:w="http://schemas.openxmlformats.org/wordprocessingml/2006/main" xmlns:w14="http://schemas.microsoft.com/office/word/2010/wordml" xmlns:w15="http://schemas.microsoft.com/office/word/2012/wordml" xmlns:wpg="http://schemas.microsoft.com/office/word/2010/wordprocessingGroup" xmlns:wpi="http://schemas.microsoft.com/office/word/2010/wordprocessingInk" xmlns:wne="http://schemas.microsoft.com/office/word/2006/wordml" xmlns:wps="http://schemas.microsoft.com/office/word/2010/wordprocessingShape" mc:Ignorable="w14 w15 wp14">
+  <w:p>
+    <w:pPr>
+      <w:pStyle w:val="Encabezado"/>
+    </w:pPr>
+  </w:p>
+</w:hdr>
+</file>
+
+<file path=word/header2.xml><?xml version="1.0" encoding="utf-8"?>
 <w:hdr xmlns:wpc="http://schemas.microsoft.com/office/word/2010/wordprocessingCanvas" xmlns:mc="http://schemas.openxmlformats.org/markup-compatibility/2006" xmlns:o="urn:schemas-microsoft-com:office:office" xmlns:r="http://schemas.openxmlformats.org/officeDocument/2006/relationships" xmlns:m="http://schemas.openxmlformats.org/officeDocument/2006/math" xmlns:v="urn:schemas-microsoft-com:vml" xmlns:wp14="http://schemas.microsoft.com/office/word/2010/wordprocessingDrawing" xmlns:wp="http://schemas.openxmlformats.org/drawingml/2006/wordprocessingDrawing" xmlns:w10="urn:schemas-microsoft-com:office:word" xmlns:w="http://schemas.openxmlformats.org/wordprocessingml/2006/main" xmlns:w14="http://schemas.microsoft.com/office/word/2010/wordml" xmlns:w15="http://schemas.microsoft.com/office/word/2012/wordml" xmlns:wpg="http://schemas.microsoft.com/office/word/2010/wordprocessingGroup" xmlns:wpi="http://schemas.microsoft.com/office/word/2010/wordprocessingInk" xmlns:wne="http://schemas.microsoft.com/office/word/2006/wordml" xmlns:wps="http://schemas.microsoft.com/office/word/2010/wordprocessingShape" mc:Ignorable="w14 w15 wp14">
   <w:p>
     <w:pPr>
@@ -1712,7 +1736,7 @@
         <w:b/>
         <w:color w:val="807F83"/>
       </w:rPr>
-      <w:t>24-04-2020</w:t>
+      <w:t>25-04-2020</w:t>
     </w:r>
     <w:r>
       <w:rPr>
@@ -1818,8 +1842,34 @@
         <w:rFonts w:ascii="Montserrat SemiBold" w:eastAsia="Times New Roman" w:hAnsi="Montserrat SemiBold"/>
         <w:lang w:val="pt-BR"/>
       </w:rPr>
-      <w:t xml:space="preserve"> DGRHO-DIPSP-MEMO-126-2020</w:t>
-    </w:r>
+      <w:t xml:space="preserve"> DGRHO-DIPSP-MEMO-</w:t>
+    </w:r>
+    <w:r>
+      <w:rPr>
+        <w:rFonts w:ascii="Montserrat SemiBold" w:eastAsia="Times New Roman" w:hAnsi="Montserrat SemiBold"/>
+        <w:lang w:val="pt-BR"/>
+      </w:rPr>
+      <w:t>34</w:t>
+    </w:r>
+    <w:bookmarkStart w:id="0" w:name="_GoBack"/>
+    <w:bookmarkEnd w:id="0"/>
+    <w:r>
+      <w:rPr>
+        <w:rFonts w:ascii="Montserrat SemiBold" w:eastAsia="Times New Roman" w:hAnsi="Montserrat SemiBold"/>
+        <w:lang w:val="pt-BR"/>
+      </w:rPr>
+      <w:t>-2020</w:t>
+    </w:r>
+  </w:p>
+</w:hdr>
+</file>
+
+<file path=word/header3.xml><?xml version="1.0" encoding="utf-8"?>
+<w:hdr xmlns:wpc="http://schemas.microsoft.com/office/word/2010/wordprocessingCanvas" xmlns:mc="http://schemas.openxmlformats.org/markup-compatibility/2006" xmlns:o="urn:schemas-microsoft-com:office:office" xmlns:r="http://schemas.openxmlformats.org/officeDocument/2006/relationships" xmlns:m="http://schemas.openxmlformats.org/officeDocument/2006/math" xmlns:v="urn:schemas-microsoft-com:vml" xmlns:wp14="http://schemas.microsoft.com/office/word/2010/wordprocessingDrawing" xmlns:wp="http://schemas.openxmlformats.org/drawingml/2006/wordprocessingDrawing" xmlns:w10="urn:schemas-microsoft-com:office:word" xmlns:w="http://schemas.openxmlformats.org/wordprocessingml/2006/main" xmlns:w14="http://schemas.microsoft.com/office/word/2010/wordml" xmlns:w15="http://schemas.microsoft.com/office/word/2012/wordml" xmlns:wpg="http://schemas.microsoft.com/office/word/2010/wordprocessingGroup" xmlns:wpi="http://schemas.microsoft.com/office/word/2010/wordprocessingInk" xmlns:wne="http://schemas.microsoft.com/office/word/2006/wordml" xmlns:wps="http://schemas.microsoft.com/office/word/2010/wordprocessingShape" mc:Ignorable="w14 w15 wp14">
+  <w:p>
+    <w:pPr>
+      <w:pStyle w:val="Encabezado"/>
+    </w:pPr>
   </w:p>
 </w:hdr>
 </file>
@@ -2243,6 +2293,7 @@
   <w:style w:type="character" w:default="1" w:styleId="Fuentedeprrafopredeter">
     <w:name w:val="Default Paragraph Font"/>
     <w:uiPriority w:val="1"/>
+    <w:semiHidden/>
     <w:unhideWhenUsed/>
   </w:style>
   <w:style w:type="table" w:default="1" w:styleId="Tablanormal">
@@ -2658,7 +2709,7 @@
 </file>
 
 <file path=customXml/itemProps1.xml><?xml version="1.0" encoding="utf-8"?>
-<ds:datastoreItem xmlns:ds="http://schemas.openxmlformats.org/officeDocument/2006/customXml" ds:itemID="{1F760146-C91E-49B1-BE83-ACD86D3A5A52}">
+<ds:datastoreItem xmlns:ds="http://schemas.openxmlformats.org/officeDocument/2006/customXml" ds:itemID="{1C87D828-17BD-438F-B58C-68819BD15BEE}">
   <ds:schemaRefs>
     <ds:schemaRef ds:uri="http://schemas.openxmlformats.org/officeDocument/2006/bibliography"/>
   </ds:schemaRefs>

</xml_diff>